<commit_message>
Added Task3 document details
</commit_message>
<xml_diff>
--- a/Task 2 ChangeList.docx
+++ b/Task 2 ChangeList.docx
@@ -1,6 +1,6 @@
 
 <file path=word/document.xml><?xml version="1.0" encoding="utf-8"?>
-<w:document xmlns:wpc="http://schemas.microsoft.com/office/word/2010/wordprocessingCanvas" xmlns:mc="http://schemas.openxmlformats.org/markup-compatibility/2006" xmlns:o="urn:schemas-microsoft-com:office:office" xmlns:r="http://schemas.openxmlformats.org/officeDocument/2006/relationships" xmlns:m="http://schemas.openxmlformats.org/officeDocument/2006/math" xmlns:v="urn:schemas-microsoft-com:vml" xmlns:wp14="http://schemas.microsoft.com/office/word/2010/wordprocessingDrawing" xmlns:wp="http://schemas.openxmlformats.org/drawingml/2006/wordprocessingDrawing" xmlns:w10="urn:schemas-microsoft-com:office:word" xmlns:w="http://schemas.openxmlformats.org/wordprocessingml/2006/main" xmlns:w14="http://schemas.microsoft.com/office/word/2010/wordml" xmlns:wpg="http://schemas.microsoft.com/office/word/2010/wordprocessingGroup" xmlns:wpi="http://schemas.microsoft.com/office/word/2010/wordprocessingInk" xmlns:wne="http://schemas.microsoft.com/office/word/2006/wordml" xmlns:wps="http://schemas.microsoft.com/office/word/2010/wordprocessingShape" mc:Ignorable="w14 wp14">
+<w:document xmlns:wpc="http://schemas.microsoft.com/office/word/2010/wordprocessingCanvas" xmlns:mo="http://schemas.microsoft.com/office/mac/office/2008/main" xmlns:mc="http://schemas.openxmlformats.org/markup-compatibility/2006" xmlns:mv="urn:schemas-microsoft-com:mac:vml" xmlns:o="urn:schemas-microsoft-com:office:office" xmlns:r="http://schemas.openxmlformats.org/officeDocument/2006/relationships" xmlns:m="http://schemas.openxmlformats.org/officeDocument/2006/math" xmlns:v="urn:schemas-microsoft-com:vml" xmlns:wp14="http://schemas.microsoft.com/office/word/2010/wordprocessingDrawing" xmlns:wp="http://schemas.openxmlformats.org/drawingml/2006/wordprocessingDrawing" xmlns:w10="urn:schemas-microsoft-com:office:word" xmlns:w="http://schemas.openxmlformats.org/wordprocessingml/2006/main" xmlns:w14="http://schemas.microsoft.com/office/word/2010/wordml" xmlns:wpg="http://schemas.microsoft.com/office/word/2010/wordprocessingGroup" xmlns:wpi="http://schemas.microsoft.com/office/word/2010/wordprocessingInk" xmlns:wne="http://schemas.microsoft.com/office/word/2006/wordml" xmlns:wps="http://schemas.microsoft.com/office/word/2010/wordprocessingShape" mc:Ignorable="w14 wp14">
   <w:body>
     <w:p>
       <w:pPr>
@@ -11,7 +11,6 @@
           <w:u w:val="single"/>
         </w:rPr>
       </w:pPr>
-      <w:bookmarkStart w:id="0" w:name="_GoBack"/>
       <w:r>
         <w:rPr>
           <w:i/>
@@ -22,7 +21,6 @@
         <w:t>Task 1</w:t>
       </w:r>
     </w:p>
-    <w:bookmarkEnd w:id="0"/>
     <w:p>
       <w:pPr>
         <w:rPr>
@@ -80,7 +78,6 @@
         </w:rPr>
         <w:t xml:space="preserve">Refactored </w:t>
       </w:r>
-      <w:proofErr w:type="spellStart"/>
       <w:r>
         <w:rPr>
           <w:sz w:val="24"/>
@@ -93,38 +90,14 @@
           <w:sz w:val="24"/>
           <w:szCs w:val="24"/>
         </w:rPr>
-        <w:t>pinnedBuffer</w:t>
-      </w:r>
-      <w:proofErr w:type="spellEnd"/>
-      <w:r>
-        <w:rPr>
-          <w:sz w:val="24"/>
-          <w:szCs w:val="24"/>
-        </w:rPr>
-        <w:t xml:space="preserve"> method was </w:t>
-      </w:r>
-      <w:r>
-        <w:rPr>
-          <w:sz w:val="24"/>
-          <w:szCs w:val="24"/>
-        </w:rPr>
-        <w:t xml:space="preserve">to implement the </w:t>
-      </w:r>
-      <w:proofErr w:type="spellStart"/>
-      <w:r>
-        <w:rPr>
-          <w:sz w:val="24"/>
-          <w:szCs w:val="24"/>
-        </w:rPr>
-        <w:t>gClock</w:t>
-      </w:r>
-      <w:proofErr w:type="spellEnd"/>
-      <w:r>
-        <w:rPr>
-          <w:sz w:val="24"/>
-          <w:szCs w:val="24"/>
-        </w:rPr>
-        <w:t xml:space="preserve"> replacement algorithm</w:t>
+        <w:t xml:space="preserve">pinnedBuffer method was </w:t>
+      </w:r>
+      <w:r>
+        <w:rPr>
+          <w:sz w:val="24"/>
+          <w:szCs w:val="24"/>
+        </w:rPr>
+        <w:t>to implement the gClock replacement algorithm</w:t>
       </w:r>
     </w:p>
     <w:p>
@@ -146,22 +119,13 @@
         </w:rPr>
         <w:t xml:space="preserve">Implemented </w:t>
       </w:r>
-      <w:proofErr w:type="spellStart"/>
       <w:proofErr w:type="gramStart"/>
       <w:r>
         <w:rPr>
           <w:sz w:val="24"/>
           <w:szCs w:val="24"/>
         </w:rPr>
-        <w:t>incrementClockIndex</w:t>
-      </w:r>
-      <w:proofErr w:type="spellEnd"/>
-      <w:r>
-        <w:rPr>
-          <w:sz w:val="24"/>
-          <w:szCs w:val="24"/>
-        </w:rPr>
-        <w:t>(</w:t>
+        <w:t>incrementClockIndex(</w:t>
       </w:r>
       <w:proofErr w:type="gramEnd"/>
       <w:r>
@@ -196,23 +160,7 @@
           <w:sz w:val="24"/>
           <w:szCs w:val="24"/>
         </w:rPr>
-        <w:t xml:space="preserve">accept an </w:t>
-      </w:r>
-      <w:proofErr w:type="spellStart"/>
-      <w:r>
-        <w:rPr>
-          <w:sz w:val="24"/>
-          <w:szCs w:val="24"/>
-        </w:rPr>
-        <w:t>int</w:t>
-      </w:r>
-      <w:proofErr w:type="spellEnd"/>
-      <w:r>
-        <w:rPr>
-          <w:sz w:val="24"/>
-          <w:szCs w:val="24"/>
-        </w:rPr>
-        <w:t xml:space="preserve"> to be used for the number of rotations</w:t>
+        <w:t>accept an int to be used for the number of rotations</w:t>
       </w:r>
     </w:p>
     <w:p>
@@ -277,39 +225,7 @@
           <w:sz w:val="24"/>
           <w:szCs w:val="24"/>
         </w:rPr>
-        <w:t xml:space="preserve"> method to attempt to parse an </w:t>
-      </w:r>
-      <w:proofErr w:type="spellStart"/>
-      <w:r>
-        <w:rPr>
-          <w:sz w:val="24"/>
-          <w:szCs w:val="24"/>
-        </w:rPr>
-        <w:t>int</w:t>
-      </w:r>
-      <w:proofErr w:type="spellEnd"/>
-      <w:r>
-        <w:rPr>
-          <w:sz w:val="24"/>
-          <w:szCs w:val="24"/>
-        </w:rPr>
-        <w:t xml:space="preserve"> from the command line. If it could not parse an </w:t>
-      </w:r>
-      <w:proofErr w:type="spellStart"/>
-      <w:r>
-        <w:rPr>
-          <w:sz w:val="24"/>
-          <w:szCs w:val="24"/>
-        </w:rPr>
-        <w:t>int</w:t>
-      </w:r>
-      <w:proofErr w:type="spellEnd"/>
-      <w:r>
-        <w:rPr>
-          <w:sz w:val="24"/>
-          <w:szCs w:val="24"/>
-        </w:rPr>
-        <w:t xml:space="preserve">, our program uses 5 as </w:t>
+        <w:t xml:space="preserve"> method to attempt to parse an int from the command line. If it could not parse an int, our program uses 5 as </w:t>
       </w:r>
       <w:proofErr w:type="gramStart"/>
       <w:r>
@@ -317,17 +233,8 @@
           <w:sz w:val="24"/>
           <w:szCs w:val="24"/>
         </w:rPr>
-        <w:t xml:space="preserve">the </w:t>
-      </w:r>
-      <w:proofErr w:type="spellStart"/>
-      <w:r>
-        <w:rPr>
-          <w:sz w:val="24"/>
-          <w:szCs w:val="24"/>
-        </w:rPr>
-        <w:t>i</w:t>
-      </w:r>
-      <w:proofErr w:type="spellEnd"/>
+        <w:t>the i</w:t>
+      </w:r>
       <w:proofErr w:type="gramEnd"/>
       <w:r>
         <w:rPr>
@@ -382,22 +289,13 @@
         </w:rPr>
         <w:t xml:space="preserve">Refactored the </w:t>
       </w:r>
-      <w:proofErr w:type="spellStart"/>
       <w:proofErr w:type="gramStart"/>
       <w:r>
         <w:rPr>
           <w:sz w:val="24"/>
           <w:szCs w:val="24"/>
         </w:rPr>
-        <w:t>init</w:t>
-      </w:r>
-      <w:proofErr w:type="spellEnd"/>
-      <w:r>
-        <w:rPr>
-          <w:sz w:val="24"/>
-          <w:szCs w:val="24"/>
-        </w:rPr>
-        <w:t>(</w:t>
+        <w:t>init(</w:t>
       </w:r>
       <w:proofErr w:type="gramEnd"/>
       <w:r>
@@ -407,7 +305,6 @@
         </w:rPr>
         <w:t xml:space="preserve">) and </w:t>
       </w:r>
-      <w:proofErr w:type="spellStart"/>
       <w:r>
         <w:rPr>
           <w:sz w:val="24"/>
@@ -420,47 +317,7 @@
           <w:sz w:val="24"/>
           <w:szCs w:val="24"/>
         </w:rPr>
-        <w:t>r</w:t>
-      </w:r>
-      <w:proofErr w:type="spellEnd"/>
-      <w:r>
-        <w:rPr>
-          <w:sz w:val="24"/>
-          <w:szCs w:val="24"/>
-        </w:rPr>
-        <w:t xml:space="preserve">() method to use </w:t>
-      </w:r>
-      <w:proofErr w:type="spellStart"/>
-      <w:r>
-        <w:rPr>
-          <w:sz w:val="24"/>
-          <w:szCs w:val="24"/>
-        </w:rPr>
-        <w:t>gclock</w:t>
-      </w:r>
-      <w:proofErr w:type="spellEnd"/>
-      <w:r>
-        <w:rPr>
-          <w:sz w:val="24"/>
-          <w:szCs w:val="24"/>
-        </w:rPr>
-        <w:t xml:space="preserve"> </w:t>
-      </w:r>
-      <w:proofErr w:type="spellStart"/>
-      <w:r>
-        <w:rPr>
-          <w:sz w:val="24"/>
-          <w:szCs w:val="24"/>
-        </w:rPr>
-        <w:t>int</w:t>
-      </w:r>
-      <w:proofErr w:type="spellEnd"/>
-      <w:r>
-        <w:rPr>
-          <w:sz w:val="24"/>
-          <w:szCs w:val="24"/>
-        </w:rPr>
-        <w:t xml:space="preserve"> that was passed in from the command line.</w:t>
+        <w:t>r() method to use gclock int that was passed in from the command line.</w:t>
       </w:r>
     </w:p>
     <w:p>
@@ -502,23 +359,7 @@
           <w:sz w:val="24"/>
           <w:szCs w:val="24"/>
         </w:rPr>
-        <w:t xml:space="preserve">accept an </w:t>
-      </w:r>
-      <w:proofErr w:type="spellStart"/>
-      <w:r>
-        <w:rPr>
-          <w:sz w:val="24"/>
-          <w:szCs w:val="24"/>
-        </w:rPr>
-        <w:t>int</w:t>
-      </w:r>
-      <w:proofErr w:type="spellEnd"/>
-      <w:r>
-        <w:rPr>
-          <w:sz w:val="24"/>
-          <w:szCs w:val="24"/>
-        </w:rPr>
-        <w:t xml:space="preserve"> to be used for the number of rotations</w:t>
+        <w:t>accept an int to be used for the number of rotations</w:t>
       </w:r>
     </w:p>
     <w:p>
@@ -567,23 +408,7 @@
           <w:sz w:val="24"/>
           <w:szCs w:val="24"/>
         </w:rPr>
-        <w:t xml:space="preserve">Got a reference count attribute that is set to 5 when the buffer is pinned, and is decremented when the </w:t>
-      </w:r>
-      <w:proofErr w:type="spellStart"/>
-      <w:r>
-        <w:rPr>
-          <w:sz w:val="24"/>
-          <w:szCs w:val="24"/>
-        </w:rPr>
-        <w:t>BasicBufferMgr’s</w:t>
-      </w:r>
-      <w:proofErr w:type="spellEnd"/>
-      <w:r>
-        <w:rPr>
-          <w:sz w:val="24"/>
-          <w:szCs w:val="24"/>
-        </w:rPr>
-        <w:t xml:space="preserve"> clock index goes over it.  </w:t>
+        <w:t xml:space="preserve">Got a reference count attribute that is set to 5 when the buffer is pinned, and is decremented when the BasicBufferMgr’s clock index goes over it.  </w:t>
       </w:r>
     </w:p>
     <w:p>
@@ -642,17 +467,8 @@
           <w:sz w:val="24"/>
           <w:szCs w:val="24"/>
         </w:rPr>
-        <w:t xml:space="preserve">Added instance variable </w:t>
-      </w:r>
-      <w:proofErr w:type="spellStart"/>
-      <w:r>
-        <w:rPr>
-          <w:sz w:val="24"/>
-          <w:szCs w:val="24"/>
-        </w:rPr>
-        <w:t>bufferPoolMap</w:t>
-      </w:r>
-      <w:proofErr w:type="spellEnd"/>
+        <w:t>Added instance variable bufferPoolMap</w:t>
+      </w:r>
     </w:p>
     <w:p>
       <w:pPr>
@@ -673,21 +489,12 @@
         </w:rPr>
         <w:t xml:space="preserve">Added </w:t>
       </w:r>
-      <w:proofErr w:type="spellStart"/>
-      <w:r>
-        <w:rPr>
-          <w:sz w:val="24"/>
-          <w:szCs w:val="24"/>
-        </w:rPr>
-        <w:t>int</w:t>
-      </w:r>
-      <w:proofErr w:type="spellEnd"/>
-      <w:r>
-        <w:rPr>
-          <w:sz w:val="24"/>
-          <w:szCs w:val="24"/>
-        </w:rPr>
-        <w:t xml:space="preserve"> variable</w:t>
+      <w:r>
+        <w:rPr>
+          <w:sz w:val="24"/>
+          <w:szCs w:val="24"/>
+        </w:rPr>
+        <w:t>int variable</w:t>
       </w:r>
       <w:r>
         <w:rPr>
@@ -696,21 +503,12 @@
         </w:rPr>
         <w:t xml:space="preserve"> </w:t>
       </w:r>
-      <w:proofErr w:type="spellStart"/>
-      <w:r>
-        <w:rPr>
-          <w:sz w:val="24"/>
-          <w:szCs w:val="24"/>
-        </w:rPr>
-        <w:t>numBuffers</w:t>
-      </w:r>
-      <w:proofErr w:type="spellEnd"/>
-      <w:r>
-        <w:rPr>
-          <w:sz w:val="24"/>
-          <w:szCs w:val="24"/>
-        </w:rPr>
-        <w:t xml:space="preserve"> </w:t>
+      <w:r>
+        <w:rPr>
+          <w:sz w:val="24"/>
+          <w:szCs w:val="24"/>
+        </w:rPr>
+        <w:t xml:space="preserve">numBuffers </w:t>
       </w:r>
     </w:p>
     <w:p>
@@ -773,23 +571,7 @@
           <w:sz w:val="24"/>
           <w:szCs w:val="24"/>
         </w:rPr>
-        <w:t xml:space="preserve">, </w:t>
-      </w:r>
-      <w:proofErr w:type="spellStart"/>
-      <w:r>
-        <w:rPr>
-          <w:sz w:val="24"/>
-          <w:szCs w:val="24"/>
-        </w:rPr>
-        <w:t>pinNew</w:t>
-      </w:r>
-      <w:proofErr w:type="spellEnd"/>
-      <w:r>
-        <w:rPr>
-          <w:sz w:val="24"/>
-          <w:szCs w:val="24"/>
-        </w:rPr>
-        <w:t>(),</w:t>
+        <w:t>, pinNew(),</w:t>
       </w:r>
       <w:r>
         <w:rPr>
@@ -830,23 +612,7 @@
           <w:sz w:val="24"/>
           <w:szCs w:val="24"/>
         </w:rPr>
-        <w:t xml:space="preserve">Refactored </w:t>
-      </w:r>
-      <w:proofErr w:type="spellStart"/>
-      <w:r>
-        <w:rPr>
-          <w:sz w:val="24"/>
-          <w:szCs w:val="24"/>
-        </w:rPr>
-        <w:t>chooseUnpinnedBuffer</w:t>
-      </w:r>
-      <w:proofErr w:type="spellEnd"/>
-      <w:r>
-        <w:rPr>
-          <w:sz w:val="24"/>
-          <w:szCs w:val="24"/>
-        </w:rPr>
-        <w:t xml:space="preserve">() to use map along with array </w:t>
+        <w:t xml:space="preserve">Refactored chooseUnpinnedBuffer() to use map along with array </w:t>
       </w:r>
     </w:p>
     <w:p>
@@ -868,22 +634,13 @@
         </w:rPr>
         <w:t xml:space="preserve">Refactored </w:t>
       </w:r>
-      <w:proofErr w:type="spellStart"/>
       <w:proofErr w:type="gramStart"/>
       <w:r>
         <w:rPr>
           <w:sz w:val="24"/>
           <w:szCs w:val="24"/>
         </w:rPr>
-        <w:t>findExistingBuffer</w:t>
-      </w:r>
-      <w:proofErr w:type="spellEnd"/>
-      <w:r>
-        <w:rPr>
-          <w:sz w:val="24"/>
-          <w:szCs w:val="24"/>
-        </w:rPr>
-        <w:t>(</w:t>
+        <w:t>findExistingBuffer(</w:t>
       </w:r>
       <w:proofErr w:type="gramEnd"/>
       <w:r>
@@ -913,22 +670,444 @@
         </w:rPr>
         <w:t xml:space="preserve">Implemented the </w:t>
       </w:r>
-      <w:proofErr w:type="spellStart"/>
-      <w:r>
-        <w:rPr>
-          <w:sz w:val="24"/>
-          <w:szCs w:val="24"/>
-        </w:rPr>
-        <w:t>printBufferPoolDetails</w:t>
-      </w:r>
-      <w:proofErr w:type="spellEnd"/>
-      <w:r>
-        <w:rPr>
-          <w:sz w:val="24"/>
-          <w:szCs w:val="24"/>
-        </w:rPr>
-        <w:t>() method</w:t>
-      </w:r>
+      <w:proofErr w:type="gramStart"/>
+      <w:r>
+        <w:rPr>
+          <w:sz w:val="24"/>
+          <w:szCs w:val="24"/>
+        </w:rPr>
+        <w:t>printBufferPoolDetails(</w:t>
+      </w:r>
+      <w:proofErr w:type="gramEnd"/>
+      <w:r>
+        <w:rPr>
+          <w:sz w:val="24"/>
+          <w:szCs w:val="24"/>
+        </w:rPr>
+        <w:t>) method</w:t>
+      </w:r>
+    </w:p>
+    <w:p>
+      <w:pPr>
+        <w:rPr>
+          <w:sz w:val="24"/>
+          <w:szCs w:val="24"/>
+          <w:u w:val="single"/>
+        </w:rPr>
+      </w:pPr>
+      <w:r>
+        <w:rPr>
+          <w:sz w:val="24"/>
+          <w:szCs w:val="24"/>
+          <w:u w:val="single"/>
+        </w:rPr>
+        <w:t>Task 3</w:t>
+      </w:r>
+    </w:p>
+    <w:p>
+      <w:pPr>
+        <w:rPr>
+          <w:sz w:val="24"/>
+          <w:szCs w:val="24"/>
+        </w:rPr>
+      </w:pPr>
+      <w:r>
+        <w:rPr>
+          <w:sz w:val="24"/>
+          <w:szCs w:val="24"/>
+        </w:rPr>
+        <w:t>Buffer.java:</w:t>
+      </w:r>
+    </w:p>
+    <w:p>
+      <w:pPr>
+        <w:pStyle w:val="ListParagraph"/>
+        <w:numPr>
+          <w:ilvl w:val="0"/>
+          <w:numId w:val="4"/>
+        </w:numPr>
+        <w:rPr>
+          <w:sz w:val="24"/>
+          <w:szCs w:val="24"/>
+        </w:rPr>
+      </w:pPr>
+      <w:r>
+        <w:rPr>
+          <w:sz w:val="24"/>
+          <w:szCs w:val="24"/>
+        </w:rPr>
+        <w:t xml:space="preserve">Added </w:t>
+      </w:r>
+      <w:proofErr w:type="gramStart"/>
+      <w:r>
+        <w:rPr>
+          <w:sz w:val="24"/>
+          <w:szCs w:val="24"/>
+        </w:rPr>
+        <w:t>saveBlock(</w:t>
+      </w:r>
+      <w:proofErr w:type="gramEnd"/>
+      <w:r>
+        <w:rPr>
+          <w:sz w:val="24"/>
+          <w:szCs w:val="24"/>
+        </w:rPr>
+        <w:t>) to copy the contents of the buffer to a file of blocks( save.log)</w:t>
+      </w:r>
+    </w:p>
+    <w:p>
+      <w:pPr>
+        <w:pStyle w:val="ListParagraph"/>
+        <w:numPr>
+          <w:ilvl w:val="0"/>
+          <w:numId w:val="4"/>
+        </w:numPr>
+        <w:rPr>
+          <w:sz w:val="24"/>
+          <w:szCs w:val="24"/>
+        </w:rPr>
+      </w:pPr>
+      <w:r>
+        <w:rPr>
+          <w:sz w:val="24"/>
+          <w:szCs w:val="24"/>
+        </w:rPr>
+        <w:t xml:space="preserve">Added </w:t>
+      </w:r>
+      <w:proofErr w:type="gramStart"/>
+      <w:r>
+        <w:rPr>
+          <w:sz w:val="24"/>
+          <w:szCs w:val="24"/>
+        </w:rPr>
+        <w:t>restoreBlock(</w:t>
+      </w:r>
+      <w:proofErr w:type="gramEnd"/>
+      <w:r>
+        <w:rPr>
+          <w:sz w:val="24"/>
+          <w:szCs w:val="24"/>
+        </w:rPr>
+        <w:t>) to copy the contents of the saved blocks(save.log) to the buffer</w:t>
+      </w:r>
+    </w:p>
+    <w:p>
+      <w:pPr>
+        <w:rPr>
+          <w:sz w:val="24"/>
+          <w:szCs w:val="24"/>
+        </w:rPr>
+      </w:pPr>
+      <w:r>
+        <w:rPr>
+          <w:sz w:val="24"/>
+          <w:szCs w:val="24"/>
+        </w:rPr>
+        <w:lastRenderedPageBreak/>
+        <w:t>UpdateLogRecord.java:</w:t>
+      </w:r>
+    </w:p>
+    <w:p>
+      <w:pPr>
+        <w:pStyle w:val="ListParagraph"/>
+        <w:numPr>
+          <w:ilvl w:val="0"/>
+          <w:numId w:val="5"/>
+        </w:numPr>
+        <w:rPr>
+          <w:sz w:val="24"/>
+          <w:szCs w:val="24"/>
+        </w:rPr>
+      </w:pPr>
+      <w:r>
+        <w:rPr>
+          <w:sz w:val="24"/>
+          <w:szCs w:val="24"/>
+        </w:rPr>
+        <w:t>Class newly created</w:t>
+      </w:r>
+    </w:p>
+    <w:p>
+      <w:pPr>
+        <w:pStyle w:val="ListParagraph"/>
+        <w:numPr>
+          <w:ilvl w:val="0"/>
+          <w:numId w:val="5"/>
+        </w:numPr>
+        <w:rPr>
+          <w:sz w:val="24"/>
+          <w:szCs w:val="24"/>
+        </w:rPr>
+      </w:pPr>
+      <w:proofErr w:type="gramStart"/>
+      <w:r>
+        <w:rPr>
+          <w:sz w:val="24"/>
+          <w:szCs w:val="24"/>
+        </w:rPr>
+        <w:t>writeToLog</w:t>
+      </w:r>
+      <w:proofErr w:type="gramEnd"/>
+      <w:r>
+        <w:rPr>
+          <w:sz w:val="24"/>
+          <w:szCs w:val="24"/>
+        </w:rPr>
+        <w:t>(): Shows contents in the log</w:t>
+      </w:r>
+    </w:p>
+    <w:p>
+      <w:pPr>
+        <w:pStyle w:val="ListParagraph"/>
+        <w:numPr>
+          <w:ilvl w:val="0"/>
+          <w:numId w:val="5"/>
+        </w:numPr>
+        <w:rPr>
+          <w:sz w:val="24"/>
+          <w:szCs w:val="24"/>
+        </w:rPr>
+      </w:pPr>
+      <w:proofErr w:type="gramStart"/>
+      <w:r>
+        <w:rPr>
+          <w:sz w:val="24"/>
+          <w:szCs w:val="24"/>
+        </w:rPr>
+        <w:t>undo</w:t>
+      </w:r>
+      <w:proofErr w:type="gramEnd"/>
+      <w:r>
+        <w:rPr>
+          <w:sz w:val="24"/>
+          <w:szCs w:val="24"/>
+        </w:rPr>
+        <w:t xml:space="preserve">():  </w:t>
+      </w:r>
+      <w:r>
+        <w:rPr>
+          <w:sz w:val="24"/>
+          <w:szCs w:val="24"/>
+        </w:rPr>
+        <w:t>undoes the transaction</w:t>
+      </w:r>
+    </w:p>
+    <w:p>
+      <w:pPr>
+        <w:rPr>
+          <w:sz w:val="24"/>
+          <w:szCs w:val="24"/>
+        </w:rPr>
+      </w:pPr>
+      <w:r>
+        <w:rPr>
+          <w:sz w:val="24"/>
+          <w:szCs w:val="24"/>
+        </w:rPr>
+        <w:t>LogRecord.java:</w:t>
+      </w:r>
+    </w:p>
+    <w:p>
+      <w:pPr>
+        <w:pStyle w:val="ListParagraph"/>
+        <w:numPr>
+          <w:ilvl w:val="0"/>
+          <w:numId w:val="6"/>
+        </w:numPr>
+        <w:rPr>
+          <w:sz w:val="24"/>
+          <w:szCs w:val="24"/>
+        </w:rPr>
+      </w:pPr>
+      <w:r>
+        <w:rPr>
+          <w:sz w:val="24"/>
+          <w:szCs w:val="24"/>
+        </w:rPr>
+        <w:t>Added constant for UPDATE</w:t>
+      </w:r>
+    </w:p>
+    <w:p>
+      <w:pPr>
+        <w:rPr>
+          <w:sz w:val="24"/>
+          <w:szCs w:val="24"/>
+        </w:rPr>
+      </w:pPr>
+      <w:r>
+        <w:rPr>
+          <w:sz w:val="24"/>
+          <w:szCs w:val="24"/>
+        </w:rPr>
+        <w:t>LogRecordIterator.java:</w:t>
+      </w:r>
+    </w:p>
+    <w:p>
+      <w:pPr>
+        <w:pStyle w:val="ListParagraph"/>
+        <w:numPr>
+          <w:ilvl w:val="0"/>
+          <w:numId w:val="6"/>
+        </w:numPr>
+        <w:rPr>
+          <w:sz w:val="24"/>
+          <w:szCs w:val="24"/>
+        </w:rPr>
+      </w:pPr>
+      <w:r>
+        <w:rPr>
+          <w:sz w:val="24"/>
+          <w:szCs w:val="24"/>
+        </w:rPr>
+        <w:t>A</w:t>
+      </w:r>
+      <w:r>
+        <w:rPr>
+          <w:sz w:val="24"/>
+          <w:szCs w:val="24"/>
+        </w:rPr>
+        <w:t xml:space="preserve">dded case classes to handle </w:t>
+      </w:r>
+      <w:r>
+        <w:rPr>
+          <w:sz w:val="24"/>
+          <w:szCs w:val="24"/>
+        </w:rPr>
+        <w:t>updateLogRecord cases.</w:t>
+      </w:r>
+    </w:p>
+    <w:p>
+      <w:pPr>
+        <w:rPr>
+          <w:sz w:val="24"/>
+          <w:szCs w:val="24"/>
+        </w:rPr>
+      </w:pPr>
+      <w:r>
+        <w:rPr>
+          <w:sz w:val="24"/>
+          <w:szCs w:val="24"/>
+        </w:rPr>
+        <w:t>RecoveryMgr.java:</w:t>
+      </w:r>
+    </w:p>
+    <w:p>
+      <w:pPr>
+        <w:pStyle w:val="ListParagraph"/>
+        <w:numPr>
+          <w:ilvl w:val="0"/>
+          <w:numId w:val="6"/>
+        </w:numPr>
+        <w:rPr>
+          <w:sz w:val="24"/>
+          <w:szCs w:val="24"/>
+        </w:rPr>
+      </w:pPr>
+      <w:r>
+        <w:rPr>
+          <w:sz w:val="24"/>
+          <w:szCs w:val="24"/>
+        </w:rPr>
+        <w:t xml:space="preserve">Updated setString: now returns the </w:t>
+      </w:r>
+      <w:proofErr w:type="gramStart"/>
+      <w:r>
+        <w:rPr>
+          <w:sz w:val="24"/>
+          <w:szCs w:val="24"/>
+        </w:rPr>
+        <w:t>updateLogRecord(</w:t>
+      </w:r>
+      <w:proofErr w:type="gramEnd"/>
+      <w:r>
+        <w:rPr>
+          <w:sz w:val="24"/>
+          <w:szCs w:val="24"/>
+        </w:rPr>
+        <w:t>)</w:t>
+      </w:r>
+    </w:p>
+    <w:p>
+      <w:pPr>
+        <w:pStyle w:val="ListParagraph"/>
+        <w:numPr>
+          <w:ilvl w:val="0"/>
+          <w:numId w:val="6"/>
+        </w:numPr>
+        <w:rPr>
+          <w:sz w:val="24"/>
+          <w:szCs w:val="24"/>
+        </w:rPr>
+      </w:pPr>
+      <w:r>
+        <w:rPr>
+          <w:sz w:val="24"/>
+          <w:szCs w:val="24"/>
+        </w:rPr>
+        <w:t xml:space="preserve">Updated setInt: now returns the </w:t>
+      </w:r>
+      <w:proofErr w:type="gramStart"/>
+      <w:r>
+        <w:rPr>
+          <w:sz w:val="24"/>
+          <w:szCs w:val="24"/>
+        </w:rPr>
+        <w:t>updateLogRecord(</w:t>
+      </w:r>
+      <w:proofErr w:type="gramEnd"/>
+      <w:r>
+        <w:rPr>
+          <w:sz w:val="24"/>
+          <w:szCs w:val="24"/>
+        </w:rPr>
+        <w:t>)</w:t>
+      </w:r>
+    </w:p>
+    <w:p>
+      <w:pPr>
+        <w:pStyle w:val="ListParagraph"/>
+        <w:numPr>
+          <w:ilvl w:val="0"/>
+          <w:numId w:val="6"/>
+        </w:numPr>
+        <w:rPr>
+          <w:sz w:val="24"/>
+          <w:szCs w:val="24"/>
+        </w:rPr>
+      </w:pPr>
+      <w:r>
+        <w:rPr>
+          <w:sz w:val="24"/>
+          <w:szCs w:val="24"/>
+        </w:rPr>
+        <w:t xml:space="preserve">Added </w:t>
+      </w:r>
+      <w:bookmarkStart w:id="0" w:name="_GoBack"/>
+      <w:bookmarkEnd w:id="0"/>
+      <w:r>
+        <w:rPr>
+          <w:sz w:val="24"/>
+          <w:szCs w:val="24"/>
+        </w:rPr>
+        <w:t>writeUpdate: c</w:t>
+      </w:r>
+      <w:r>
+        <w:rPr>
+          <w:sz w:val="24"/>
+          <w:szCs w:val="24"/>
+        </w:rPr>
+        <w:t>alls buffer.saveblock to save contents of the buffer to recovery file ‘save.log’</w:t>
+      </w:r>
+    </w:p>
+    <w:p>
+      <w:pPr>
+        <w:pStyle w:val="ListParagraph"/>
+        <w:ind w:left="1440"/>
+        <w:rPr>
+          <w:sz w:val="24"/>
+          <w:szCs w:val="24"/>
+        </w:rPr>
+      </w:pPr>
     </w:p>
     <w:p>
       <w:pPr>
@@ -950,8 +1129,121 @@
 </file>
 
 <file path=word/numbering.xml><?xml version="1.0" encoding="utf-8"?>
-<w:numbering xmlns:wpc="http://schemas.microsoft.com/office/word/2010/wordprocessingCanvas" xmlns:mc="http://schemas.openxmlformats.org/markup-compatibility/2006" xmlns:o="urn:schemas-microsoft-com:office:office" xmlns:r="http://schemas.openxmlformats.org/officeDocument/2006/relationships" xmlns:m="http://schemas.openxmlformats.org/officeDocument/2006/math" xmlns:v="urn:schemas-microsoft-com:vml" xmlns:wp14="http://schemas.microsoft.com/office/word/2010/wordprocessingDrawing" xmlns:wp="http://schemas.openxmlformats.org/drawingml/2006/wordprocessingDrawing" xmlns:w10="urn:schemas-microsoft-com:office:word" xmlns:w="http://schemas.openxmlformats.org/wordprocessingml/2006/main" xmlns:w14="http://schemas.microsoft.com/office/word/2010/wordml" xmlns:wpg="http://schemas.microsoft.com/office/word/2010/wordprocessingGroup" xmlns:wpi="http://schemas.microsoft.com/office/word/2010/wordprocessingInk" xmlns:wne="http://schemas.microsoft.com/office/word/2006/wordml" xmlns:wps="http://schemas.microsoft.com/office/word/2010/wordprocessingShape" mc:Ignorable="w14 wp14">
+<w:numbering xmlns:wpc="http://schemas.microsoft.com/office/word/2010/wordprocessingCanvas" xmlns:mo="http://schemas.microsoft.com/office/mac/office/2008/main" xmlns:mc="http://schemas.openxmlformats.org/markup-compatibility/2006" xmlns:mv="urn:schemas-microsoft-com:mac:vml" xmlns:o="urn:schemas-microsoft-com:office:office" xmlns:r="http://schemas.openxmlformats.org/officeDocument/2006/relationships" xmlns:m="http://schemas.openxmlformats.org/officeDocument/2006/math" xmlns:v="urn:schemas-microsoft-com:vml" xmlns:wp14="http://schemas.microsoft.com/office/word/2010/wordprocessingDrawing" xmlns:wp="http://schemas.openxmlformats.org/drawingml/2006/wordprocessingDrawing" xmlns:w10="urn:schemas-microsoft-com:office:word" xmlns:w="http://schemas.openxmlformats.org/wordprocessingml/2006/main" xmlns:w14="http://schemas.microsoft.com/office/word/2010/wordml" xmlns:wpg="http://schemas.microsoft.com/office/word/2010/wordprocessingGroup" xmlns:wpi="http://schemas.microsoft.com/office/word/2010/wordprocessingInk" xmlns:wne="http://schemas.microsoft.com/office/word/2006/wordml" xmlns:wps="http://schemas.microsoft.com/office/word/2010/wordprocessingShape" mc:Ignorable="w14 wp14">
   <w:abstractNum w:abstractNumId="0">
+    <w:nsid w:val="08986C48"/>
+    <w:multiLevelType w:val="hybridMultilevel"/>
+    <w:tmpl w:val="B5702BE2"/>
+    <w:lvl w:ilvl="0" w:tplc="04090001">
+      <w:start w:val="1"/>
+      <w:numFmt w:val="bullet"/>
+      <w:lvlText w:val=""/>
+      <w:lvlJc w:val="left"/>
+      <w:pPr>
+        <w:ind w:left="720" w:hanging="360"/>
+      </w:pPr>
+      <w:rPr>
+        <w:rFonts w:ascii="Symbol" w:hAnsi="Symbol" w:hint="default"/>
+      </w:rPr>
+    </w:lvl>
+    <w:lvl w:ilvl="1" w:tplc="04090003" w:tentative="1">
+      <w:start w:val="1"/>
+      <w:numFmt w:val="bullet"/>
+      <w:lvlText w:val="o"/>
+      <w:lvlJc w:val="left"/>
+      <w:pPr>
+        <w:ind w:left="1440" w:hanging="360"/>
+      </w:pPr>
+      <w:rPr>
+        <w:rFonts w:ascii="Courier New" w:hAnsi="Courier New" w:hint="default"/>
+      </w:rPr>
+    </w:lvl>
+    <w:lvl w:ilvl="2" w:tplc="04090005" w:tentative="1">
+      <w:start w:val="1"/>
+      <w:numFmt w:val="bullet"/>
+      <w:lvlText w:val=""/>
+      <w:lvlJc w:val="left"/>
+      <w:pPr>
+        <w:ind w:left="2160" w:hanging="360"/>
+      </w:pPr>
+      <w:rPr>
+        <w:rFonts w:ascii="Wingdings" w:hAnsi="Wingdings" w:hint="default"/>
+      </w:rPr>
+    </w:lvl>
+    <w:lvl w:ilvl="3" w:tplc="04090001" w:tentative="1">
+      <w:start w:val="1"/>
+      <w:numFmt w:val="bullet"/>
+      <w:lvlText w:val=""/>
+      <w:lvlJc w:val="left"/>
+      <w:pPr>
+        <w:ind w:left="2880" w:hanging="360"/>
+      </w:pPr>
+      <w:rPr>
+        <w:rFonts w:ascii="Symbol" w:hAnsi="Symbol" w:hint="default"/>
+      </w:rPr>
+    </w:lvl>
+    <w:lvl w:ilvl="4" w:tplc="04090003" w:tentative="1">
+      <w:start w:val="1"/>
+      <w:numFmt w:val="bullet"/>
+      <w:lvlText w:val="o"/>
+      <w:lvlJc w:val="left"/>
+      <w:pPr>
+        <w:ind w:left="3600" w:hanging="360"/>
+      </w:pPr>
+      <w:rPr>
+        <w:rFonts w:ascii="Courier New" w:hAnsi="Courier New" w:hint="default"/>
+      </w:rPr>
+    </w:lvl>
+    <w:lvl w:ilvl="5" w:tplc="04090005" w:tentative="1">
+      <w:start w:val="1"/>
+      <w:numFmt w:val="bullet"/>
+      <w:lvlText w:val=""/>
+      <w:lvlJc w:val="left"/>
+      <w:pPr>
+        <w:ind w:left="4320" w:hanging="360"/>
+      </w:pPr>
+      <w:rPr>
+        <w:rFonts w:ascii="Wingdings" w:hAnsi="Wingdings" w:hint="default"/>
+      </w:rPr>
+    </w:lvl>
+    <w:lvl w:ilvl="6" w:tplc="04090001" w:tentative="1">
+      <w:start w:val="1"/>
+      <w:numFmt w:val="bullet"/>
+      <w:lvlText w:val=""/>
+      <w:lvlJc w:val="left"/>
+      <w:pPr>
+        <w:ind w:left="5040" w:hanging="360"/>
+      </w:pPr>
+      <w:rPr>
+        <w:rFonts w:ascii="Symbol" w:hAnsi="Symbol" w:hint="default"/>
+      </w:rPr>
+    </w:lvl>
+    <w:lvl w:ilvl="7" w:tplc="04090003" w:tentative="1">
+      <w:start w:val="1"/>
+      <w:numFmt w:val="bullet"/>
+      <w:lvlText w:val="o"/>
+      <w:lvlJc w:val="left"/>
+      <w:pPr>
+        <w:ind w:left="5760" w:hanging="360"/>
+      </w:pPr>
+      <w:rPr>
+        <w:rFonts w:ascii="Courier New" w:hAnsi="Courier New" w:hint="default"/>
+      </w:rPr>
+    </w:lvl>
+    <w:lvl w:ilvl="8" w:tplc="04090005" w:tentative="1">
+      <w:start w:val="1"/>
+      <w:numFmt w:val="bullet"/>
+      <w:lvlText w:val=""/>
+      <w:lvlJc w:val="left"/>
+      <w:pPr>
+        <w:ind w:left="6480" w:hanging="360"/>
+      </w:pPr>
+      <w:rPr>
+        <w:rFonts w:ascii="Wingdings" w:hAnsi="Wingdings" w:hint="default"/>
+      </w:rPr>
+    </w:lvl>
+  </w:abstractNum>
+  <w:abstractNum w:abstractNumId="1">
     <w:nsid w:val="0924496A"/>
     <w:multiLevelType w:val="hybridMultilevel"/>
     <w:tmpl w:val="BAFA8FAC"/>
@@ -1064,7 +1356,7 @@
       </w:rPr>
     </w:lvl>
   </w:abstractNum>
-  <w:abstractNum w:abstractNumId="1">
+  <w:abstractNum w:abstractNumId="2">
     <w:nsid w:val="171A6AA7"/>
     <w:multiLevelType w:val="hybridMultilevel"/>
     <w:tmpl w:val="9CD2907E"/>
@@ -1177,7 +1469,120 @@
       </w:rPr>
     </w:lvl>
   </w:abstractNum>
-  <w:abstractNum w:abstractNumId="2">
+  <w:abstractNum w:abstractNumId="3">
+    <w:nsid w:val="3F794F13"/>
+    <w:multiLevelType w:val="hybridMultilevel"/>
+    <w:tmpl w:val="4A424014"/>
+    <w:lvl w:ilvl="0" w:tplc="04090001">
+      <w:start w:val="1"/>
+      <w:numFmt w:val="bullet"/>
+      <w:lvlText w:val=""/>
+      <w:lvlJc w:val="left"/>
+      <w:pPr>
+        <w:ind w:left="720" w:hanging="360"/>
+      </w:pPr>
+      <w:rPr>
+        <w:rFonts w:ascii="Symbol" w:hAnsi="Symbol" w:hint="default"/>
+      </w:rPr>
+    </w:lvl>
+    <w:lvl w:ilvl="1" w:tplc="04090003">
+      <w:start w:val="1"/>
+      <w:numFmt w:val="bullet"/>
+      <w:lvlText w:val="o"/>
+      <w:lvlJc w:val="left"/>
+      <w:pPr>
+        <w:ind w:left="1440" w:hanging="360"/>
+      </w:pPr>
+      <w:rPr>
+        <w:rFonts w:ascii="Courier New" w:hAnsi="Courier New" w:hint="default"/>
+      </w:rPr>
+    </w:lvl>
+    <w:lvl w:ilvl="2" w:tplc="04090005" w:tentative="1">
+      <w:start w:val="1"/>
+      <w:numFmt w:val="bullet"/>
+      <w:lvlText w:val=""/>
+      <w:lvlJc w:val="left"/>
+      <w:pPr>
+        <w:ind w:left="2160" w:hanging="360"/>
+      </w:pPr>
+      <w:rPr>
+        <w:rFonts w:ascii="Wingdings" w:hAnsi="Wingdings" w:hint="default"/>
+      </w:rPr>
+    </w:lvl>
+    <w:lvl w:ilvl="3" w:tplc="04090001" w:tentative="1">
+      <w:start w:val="1"/>
+      <w:numFmt w:val="bullet"/>
+      <w:lvlText w:val=""/>
+      <w:lvlJc w:val="left"/>
+      <w:pPr>
+        <w:ind w:left="2880" w:hanging="360"/>
+      </w:pPr>
+      <w:rPr>
+        <w:rFonts w:ascii="Symbol" w:hAnsi="Symbol" w:hint="default"/>
+      </w:rPr>
+    </w:lvl>
+    <w:lvl w:ilvl="4" w:tplc="04090003" w:tentative="1">
+      <w:start w:val="1"/>
+      <w:numFmt w:val="bullet"/>
+      <w:lvlText w:val="o"/>
+      <w:lvlJc w:val="left"/>
+      <w:pPr>
+        <w:ind w:left="3600" w:hanging="360"/>
+      </w:pPr>
+      <w:rPr>
+        <w:rFonts w:ascii="Courier New" w:hAnsi="Courier New" w:hint="default"/>
+      </w:rPr>
+    </w:lvl>
+    <w:lvl w:ilvl="5" w:tplc="04090005" w:tentative="1">
+      <w:start w:val="1"/>
+      <w:numFmt w:val="bullet"/>
+      <w:lvlText w:val=""/>
+      <w:lvlJc w:val="left"/>
+      <w:pPr>
+        <w:ind w:left="4320" w:hanging="360"/>
+      </w:pPr>
+      <w:rPr>
+        <w:rFonts w:ascii="Wingdings" w:hAnsi="Wingdings" w:hint="default"/>
+      </w:rPr>
+    </w:lvl>
+    <w:lvl w:ilvl="6" w:tplc="04090001" w:tentative="1">
+      <w:start w:val="1"/>
+      <w:numFmt w:val="bullet"/>
+      <w:lvlText w:val=""/>
+      <w:lvlJc w:val="left"/>
+      <w:pPr>
+        <w:ind w:left="5040" w:hanging="360"/>
+      </w:pPr>
+      <w:rPr>
+        <w:rFonts w:ascii="Symbol" w:hAnsi="Symbol" w:hint="default"/>
+      </w:rPr>
+    </w:lvl>
+    <w:lvl w:ilvl="7" w:tplc="04090003" w:tentative="1">
+      <w:start w:val="1"/>
+      <w:numFmt w:val="bullet"/>
+      <w:lvlText w:val="o"/>
+      <w:lvlJc w:val="left"/>
+      <w:pPr>
+        <w:ind w:left="5760" w:hanging="360"/>
+      </w:pPr>
+      <w:rPr>
+        <w:rFonts w:ascii="Courier New" w:hAnsi="Courier New" w:hint="default"/>
+      </w:rPr>
+    </w:lvl>
+    <w:lvl w:ilvl="8" w:tplc="04090005" w:tentative="1">
+      <w:start w:val="1"/>
+      <w:numFmt w:val="bullet"/>
+      <w:lvlText w:val=""/>
+      <w:lvlJc w:val="left"/>
+      <w:pPr>
+        <w:ind w:left="6480" w:hanging="360"/>
+      </w:pPr>
+      <w:rPr>
+        <w:rFonts w:ascii="Wingdings" w:hAnsi="Wingdings" w:hint="default"/>
+      </w:rPr>
+    </w:lvl>
+  </w:abstractNum>
+  <w:abstractNum w:abstractNumId="4">
     <w:nsid w:val="58EF166D"/>
     <w:multiLevelType w:val="hybridMultilevel"/>
     <w:tmpl w:val="F124AAA2"/>
@@ -1290,14 +1695,136 @@
       </w:rPr>
     </w:lvl>
   </w:abstractNum>
+  <w:abstractNum w:abstractNumId="5">
+    <w:nsid w:val="750927B0"/>
+    <w:multiLevelType w:val="hybridMultilevel"/>
+    <w:tmpl w:val="6BFC44C6"/>
+    <w:lvl w:ilvl="0" w:tplc="04090001">
+      <w:start w:val="1"/>
+      <w:numFmt w:val="bullet"/>
+      <w:lvlText w:val=""/>
+      <w:lvlJc w:val="left"/>
+      <w:pPr>
+        <w:ind w:left="720" w:hanging="360"/>
+      </w:pPr>
+      <w:rPr>
+        <w:rFonts w:ascii="Symbol" w:hAnsi="Symbol" w:hint="default"/>
+      </w:rPr>
+    </w:lvl>
+    <w:lvl w:ilvl="1" w:tplc="04090003" w:tentative="1">
+      <w:start w:val="1"/>
+      <w:numFmt w:val="bullet"/>
+      <w:lvlText w:val="o"/>
+      <w:lvlJc w:val="left"/>
+      <w:pPr>
+        <w:ind w:left="1440" w:hanging="360"/>
+      </w:pPr>
+      <w:rPr>
+        <w:rFonts w:ascii="Courier New" w:hAnsi="Courier New" w:hint="default"/>
+      </w:rPr>
+    </w:lvl>
+    <w:lvl w:ilvl="2" w:tplc="04090005" w:tentative="1">
+      <w:start w:val="1"/>
+      <w:numFmt w:val="bullet"/>
+      <w:lvlText w:val=""/>
+      <w:lvlJc w:val="left"/>
+      <w:pPr>
+        <w:ind w:left="2160" w:hanging="360"/>
+      </w:pPr>
+      <w:rPr>
+        <w:rFonts w:ascii="Wingdings" w:hAnsi="Wingdings" w:hint="default"/>
+      </w:rPr>
+    </w:lvl>
+    <w:lvl w:ilvl="3" w:tplc="04090001" w:tentative="1">
+      <w:start w:val="1"/>
+      <w:numFmt w:val="bullet"/>
+      <w:lvlText w:val=""/>
+      <w:lvlJc w:val="left"/>
+      <w:pPr>
+        <w:ind w:left="2880" w:hanging="360"/>
+      </w:pPr>
+      <w:rPr>
+        <w:rFonts w:ascii="Symbol" w:hAnsi="Symbol" w:hint="default"/>
+      </w:rPr>
+    </w:lvl>
+    <w:lvl w:ilvl="4" w:tplc="04090003" w:tentative="1">
+      <w:start w:val="1"/>
+      <w:numFmt w:val="bullet"/>
+      <w:lvlText w:val="o"/>
+      <w:lvlJc w:val="left"/>
+      <w:pPr>
+        <w:ind w:left="3600" w:hanging="360"/>
+      </w:pPr>
+      <w:rPr>
+        <w:rFonts w:ascii="Courier New" w:hAnsi="Courier New" w:hint="default"/>
+      </w:rPr>
+    </w:lvl>
+    <w:lvl w:ilvl="5" w:tplc="04090005" w:tentative="1">
+      <w:start w:val="1"/>
+      <w:numFmt w:val="bullet"/>
+      <w:lvlText w:val=""/>
+      <w:lvlJc w:val="left"/>
+      <w:pPr>
+        <w:ind w:left="4320" w:hanging="360"/>
+      </w:pPr>
+      <w:rPr>
+        <w:rFonts w:ascii="Wingdings" w:hAnsi="Wingdings" w:hint="default"/>
+      </w:rPr>
+    </w:lvl>
+    <w:lvl w:ilvl="6" w:tplc="04090001" w:tentative="1">
+      <w:start w:val="1"/>
+      <w:numFmt w:val="bullet"/>
+      <w:lvlText w:val=""/>
+      <w:lvlJc w:val="left"/>
+      <w:pPr>
+        <w:ind w:left="5040" w:hanging="360"/>
+      </w:pPr>
+      <w:rPr>
+        <w:rFonts w:ascii="Symbol" w:hAnsi="Symbol" w:hint="default"/>
+      </w:rPr>
+    </w:lvl>
+    <w:lvl w:ilvl="7" w:tplc="04090003" w:tentative="1">
+      <w:start w:val="1"/>
+      <w:numFmt w:val="bullet"/>
+      <w:lvlText w:val="o"/>
+      <w:lvlJc w:val="left"/>
+      <w:pPr>
+        <w:ind w:left="5760" w:hanging="360"/>
+      </w:pPr>
+      <w:rPr>
+        <w:rFonts w:ascii="Courier New" w:hAnsi="Courier New" w:hint="default"/>
+      </w:rPr>
+    </w:lvl>
+    <w:lvl w:ilvl="8" w:tplc="04090005" w:tentative="1">
+      <w:start w:val="1"/>
+      <w:numFmt w:val="bullet"/>
+      <w:lvlText w:val=""/>
+      <w:lvlJc w:val="left"/>
+      <w:pPr>
+        <w:ind w:left="6480" w:hanging="360"/>
+      </w:pPr>
+      <w:rPr>
+        <w:rFonts w:ascii="Wingdings" w:hAnsi="Wingdings" w:hint="default"/>
+      </w:rPr>
+    </w:lvl>
+  </w:abstractNum>
   <w:num w:numId="1">
+    <w:abstractNumId w:val="2"/>
+  </w:num>
+  <w:num w:numId="2">
+    <w:abstractNumId w:val="4"/>
+  </w:num>
+  <w:num w:numId="3">
     <w:abstractNumId w:val="1"/>
   </w:num>
-  <w:num w:numId="2">
-    <w:abstractNumId w:val="2"/>
+  <w:num w:numId="4">
+    <w:abstractNumId w:val="5"/>
   </w:num>
-  <w:num w:numId="3">
+  <w:num w:numId="5">
     <w:abstractNumId w:val="0"/>
+  </w:num>
+  <w:num w:numId="6">
+    <w:abstractNumId w:val="3"/>
   </w:num>
 </w:numbering>
 </file>
@@ -1319,7 +1846,7 @@
       </w:pPr>
     </w:pPrDefault>
   </w:docDefaults>
-  <w:latentStyles w:defLockedState="0" w:defUIPriority="99" w:defSemiHidden="1" w:defUnhideWhenUsed="1" w:defQFormat="0" w:count="267">
+  <w:latentStyles w:defLockedState="0" w:defUIPriority="99" w:defSemiHidden="1" w:defUnhideWhenUsed="1" w:defQFormat="0" w:count="276">
     <w:lsdException w:name="Normal" w:semiHidden="0" w:uiPriority="0" w:unhideWhenUsed="0" w:qFormat="1"/>
     <w:lsdException w:name="heading 1" w:semiHidden="0" w:uiPriority="9" w:unhideWhenUsed="0" w:qFormat="1"/>
     <w:lsdException w:name="heading 2" w:uiPriority="9" w:qFormat="1"/>
@@ -1505,7 +2032,7 @@
 </file>
 
 <file path=word/stylesWithEffects.xml><?xml version="1.0" encoding="utf-8"?>
-<w:styles xmlns:wpc="http://schemas.microsoft.com/office/word/2010/wordprocessingCanvas" xmlns:mc="http://schemas.openxmlformats.org/markup-compatibility/2006" xmlns:o="urn:schemas-microsoft-com:office:office" xmlns:r="http://schemas.openxmlformats.org/officeDocument/2006/relationships" xmlns:m="http://schemas.openxmlformats.org/officeDocument/2006/math" xmlns:v="urn:schemas-microsoft-com:vml" xmlns:wp14="http://schemas.microsoft.com/office/word/2010/wordprocessingDrawing" xmlns:wp="http://schemas.openxmlformats.org/drawingml/2006/wordprocessingDrawing" xmlns:w10="urn:schemas-microsoft-com:office:word" xmlns:w="http://schemas.openxmlformats.org/wordprocessingml/2006/main" xmlns:w14="http://schemas.microsoft.com/office/word/2010/wordml" xmlns:wpg="http://schemas.microsoft.com/office/word/2010/wordprocessingGroup" xmlns:wpi="http://schemas.microsoft.com/office/word/2010/wordprocessingInk" xmlns:wne="http://schemas.microsoft.com/office/word/2006/wordml" xmlns:wps="http://schemas.microsoft.com/office/word/2010/wordprocessingShape" mc:Ignorable="w14 wp14">
+<w:styles xmlns:wpc="http://schemas.microsoft.com/office/word/2010/wordprocessingCanvas" xmlns:mo="http://schemas.microsoft.com/office/mac/office/2008/main" xmlns:mc="http://schemas.openxmlformats.org/markup-compatibility/2006" xmlns:mv="urn:schemas-microsoft-com:mac:vml" xmlns:o="urn:schemas-microsoft-com:office:office" xmlns:r="http://schemas.openxmlformats.org/officeDocument/2006/relationships" xmlns:m="http://schemas.openxmlformats.org/officeDocument/2006/math" xmlns:v="urn:schemas-microsoft-com:vml" xmlns:wp14="http://schemas.microsoft.com/office/word/2010/wordprocessingDrawing" xmlns:wp="http://schemas.openxmlformats.org/drawingml/2006/wordprocessingDrawing" xmlns:w10="urn:schemas-microsoft-com:office:word" xmlns:w="http://schemas.openxmlformats.org/wordprocessingml/2006/main" xmlns:w14="http://schemas.microsoft.com/office/word/2010/wordml" xmlns:wpg="http://schemas.microsoft.com/office/word/2010/wordprocessingGroup" xmlns:wpi="http://schemas.microsoft.com/office/word/2010/wordprocessingInk" xmlns:wne="http://schemas.microsoft.com/office/word/2006/wordml" xmlns:wps="http://schemas.microsoft.com/office/word/2010/wordprocessingShape" mc:Ignorable="w14 wp14">
   <w:docDefaults>
     <w:rPrDefault>
       <w:rPr>
@@ -1521,7 +2048,7 @@
       </w:pPr>
     </w:pPrDefault>
   </w:docDefaults>
-  <w:latentStyles w:defLockedState="0" w:defUIPriority="99" w:defSemiHidden="1" w:defUnhideWhenUsed="1" w:defQFormat="0" w:count="267">
+  <w:latentStyles w:defLockedState="0" w:defUIPriority="99" w:defSemiHidden="1" w:defUnhideWhenUsed="1" w:defQFormat="0" w:count="276">
     <w:lsdException w:name="Normal" w:semiHidden="0" w:uiPriority="0" w:unhideWhenUsed="0" w:qFormat="1"/>
     <w:lsdException w:name="heading 1" w:semiHidden="0" w:uiPriority="9" w:unhideWhenUsed="0" w:qFormat="1"/>
     <w:lsdException w:name="heading 2" w:uiPriority="9" w:qFormat="1"/>
@@ -1949,7 +2476,7 @@
   <a:extraClrSchemeLst/>
   <a:extLst>
     <a:ext uri="{05A4C25C-085E-4340-85A3-A5531E510DB2}">
-      <thm15:themeFamily xmlns="" xmlns:thm15="http://schemas.microsoft.com/office/thememl/2012/main" name="Office Theme" id="{62F939B6-93AF-4DB8-9C6B-D6C7DFDC589F}" vid="{4A3C46E8-61CC-4603-A589-7422A47A8E4A}"/>
+      <thm15:themeFamily xmlns:thm15="http://schemas.microsoft.com/office/thememl/2012/main" xmlns="" name="Office Theme" id="{62F939B6-93AF-4DB8-9C6B-D6C7DFDC589F}" vid="{4A3C46E8-61CC-4603-A589-7422A47A8E4A}"/>
     </a:ext>
   </a:extLst>
 </a:theme>

</xml_diff>